<commit_message>
update rgr with topic 07
</commit_message>
<xml_diff>
--- a/doc/ОК-14-ТП-Python-Завдання-для-РГР.docx
+++ b/doc/ОК-14-ТП-Python-Завдання-для-РГР.docx
@@ -1416,6 +1416,7 @@
         </w:rPr>
         <w:t xml:space="preserve">функції </w:t>
       </w:r>
+      <w:proofErr w:type="gramStart"/>
       <w:r>
         <w:t>sorted</w:t>
       </w:r>
@@ -1423,7 +1424,14 @@
         <w:rPr>
           <w:lang w:val="ru-RU"/>
         </w:rPr>
-        <w:t xml:space="preserve">() </w:t>
+        <w:t>(</w:t>
+      </w:r>
+      <w:proofErr w:type="gramEnd"/>
+      <w:r>
+        <w:rPr>
+          <w:lang w:val="ru-RU"/>
+        </w:rPr>
+        <w:t xml:space="preserve">) </w:t>
       </w:r>
       <w:r>
         <w:rPr>
@@ -1445,6 +1453,279 @@
           <w:lang w:val="uk-UA"/>
         </w:rPr>
         <w:t>функція, що повертає ім’я або оцінку із елемента словника.</w:t>
+      </w:r>
+    </w:p>
+    <w:p>
+      <w:pPr>
+        <w:rPr>
+          <w:lang w:val="uk-UA"/>
+        </w:rPr>
+      </w:pPr>
+      <w:r>
+        <w:rPr>
+          <w:lang w:val="uk-UA"/>
+        </w:rPr>
+        <w:lastRenderedPageBreak/>
+        <w:t xml:space="preserve">Завдання до Теми </w:t>
+      </w:r>
+      <w:r>
+        <w:rPr>
+          <w:lang w:val="ru-RU"/>
+        </w:rPr>
+        <w:t>7</w:t>
+      </w:r>
+      <w:r>
+        <w:rPr>
+          <w:lang w:val="uk-UA"/>
+        </w:rPr>
+        <w:t xml:space="preserve"> – </w:t>
+      </w:r>
+      <w:r>
+        <w:rPr>
+          <w:b/>
+          <w:bCs/>
+          <w:lang w:val="uk-UA"/>
+        </w:rPr>
+        <w:t>ООП</w:t>
+      </w:r>
+    </w:p>
+    <w:p>
+      <w:pPr>
+        <w:numPr>
+          <w:ilvl w:val="0"/>
+          <w:numId w:val="7"/>
+        </w:numPr>
+        <w:rPr>
+          <w:lang w:val="uk-UA"/>
+        </w:rPr>
+      </w:pPr>
+      <w:r>
+        <w:rPr>
+          <w:lang w:val="uk-UA"/>
+        </w:rPr>
+        <w:t xml:space="preserve">Ознайомитись з документацією що описує можливості використання класів у мові </w:t>
+      </w:r>
+      <w:r>
+        <w:t>Python</w:t>
+      </w:r>
+      <w:r>
+        <w:rPr>
+          <w:lang w:val="ru-RU"/>
+        </w:rPr>
+        <w:t xml:space="preserve"> </w:t>
+      </w:r>
+      <w:hyperlink r:id="rId6" w:history="1">
+        <w:r>
+          <w:rPr>
+            <w:rStyle w:val="Hyperlink"/>
+            <w:lang w:val="ru-RU"/>
+          </w:rPr>
+          <w:t>https://docs.python.org/3/tutorial/classes.html</w:t>
+        </w:r>
+      </w:hyperlink>
+    </w:p>
+    <w:p>
+      <w:pPr>
+        <w:numPr>
+          <w:ilvl w:val="0"/>
+          <w:numId w:val="7"/>
+        </w:numPr>
+        <w:rPr>
+          <w:lang w:val="uk-UA"/>
+        </w:rPr>
+      </w:pPr>
+      <w:r>
+        <w:rPr>
+          <w:lang w:val="uk-UA"/>
+        </w:rPr>
+        <w:t>Ознайомитись з існуючими за замовченням методами класу по типу __</w:t>
+      </w:r>
+      <w:proofErr w:type="spellStart"/>
+      <w:r>
+        <w:t>init</w:t>
+      </w:r>
+      <w:proofErr w:type="spellEnd"/>
+      <w:r>
+        <w:rPr>
+          <w:lang w:val="ru-RU"/>
+        </w:rPr>
+        <w:t>__(</w:t>
+      </w:r>
+      <w:r>
+        <w:t>self</w:t>
+      </w:r>
+      <w:r>
+        <w:rPr>
+          <w:lang w:val="ru-RU"/>
+        </w:rPr>
+        <w:t>) __</w:t>
+      </w:r>
+      <w:r>
+        <w:t>str</w:t>
+      </w:r>
+      <w:r>
+        <w:rPr>
+          <w:lang w:val="ru-RU"/>
+        </w:rPr>
+        <w:t>__(</w:t>
+      </w:r>
+      <w:r>
+        <w:t>self</w:t>
+      </w:r>
+      <w:r>
+        <w:rPr>
+          <w:lang w:val="ru-RU"/>
+        </w:rPr>
+        <w:t xml:space="preserve">)__ </w:t>
+      </w:r>
+      <w:r>
+        <w:rPr>
+          <w:lang w:val="uk-UA"/>
+        </w:rPr>
+        <w:t>та надати приклади використання.</w:t>
+      </w:r>
+    </w:p>
+    <w:p>
+      <w:pPr>
+        <w:numPr>
+          <w:ilvl w:val="0"/>
+          <w:numId w:val="7"/>
+        </w:numPr>
+        <w:rPr>
+          <w:lang w:val="uk-UA"/>
+        </w:rPr>
+      </w:pPr>
+      <w:r>
+        <w:rPr>
+          <w:lang w:val="uk-UA"/>
+        </w:rPr>
+        <w:t xml:space="preserve">Розробити клас </w:t>
+      </w:r>
+      <w:r>
+        <w:rPr>
+          <w:b/>
+          <w:bCs/>
+        </w:rPr>
+        <w:t>Student</w:t>
+      </w:r>
+      <w:r>
+        <w:rPr>
+          <w:lang w:val="ru-RU"/>
+        </w:rPr>
+        <w:t xml:space="preserve"> </w:t>
+      </w:r>
+      <w:r>
+        <w:rPr>
+          <w:lang w:val="uk-UA"/>
+        </w:rPr>
+        <w:t xml:space="preserve">атрибутами якого э два параметра </w:t>
+      </w:r>
+      <w:r>
+        <w:rPr>
+          <w:b/>
+          <w:bCs/>
+        </w:rPr>
+        <w:t>name</w:t>
+      </w:r>
+      <w:r>
+        <w:rPr>
+          <w:lang w:val="ru-RU"/>
+        </w:rPr>
+        <w:t xml:space="preserve"> </w:t>
+      </w:r>
+      <w:r>
+        <w:rPr>
+          <w:lang w:val="uk-UA"/>
+        </w:rPr>
+        <w:t xml:space="preserve">та </w:t>
+      </w:r>
+      <w:r>
+        <w:rPr>
+          <w:b/>
+          <w:bCs/>
+        </w:rPr>
+        <w:t>age</w:t>
+      </w:r>
+      <w:r>
+        <w:rPr>
+          <w:lang w:val="ru-RU"/>
+        </w:rPr>
+        <w:t xml:space="preserve">. </w:t>
+      </w:r>
+      <w:r>
+        <w:rPr>
+          <w:lang w:val="uk-UA"/>
+        </w:rPr>
+        <w:t xml:space="preserve">Створити список елементами якого є об'єкти класу </w:t>
+      </w:r>
+      <w:r>
+        <w:rPr>
+          <w:b/>
+          <w:bCs/>
+        </w:rPr>
+        <w:t>Student</w:t>
+      </w:r>
+      <w:r>
+        <w:rPr>
+          <w:lang w:val="uk-UA"/>
+        </w:rPr>
+        <w:t xml:space="preserve">. Написати цикл який виводить на екран елементи списку у відсортованому порядку. Для сортування використати стандартну функцію </w:t>
+      </w:r>
+      <w:r>
+        <w:rPr>
+          <w:b/>
+          <w:bCs/>
+        </w:rPr>
+        <w:t>sorted</w:t>
+      </w:r>
+      <w:r>
+        <w:rPr>
+          <w:lang w:val="uk-UA"/>
+        </w:rPr>
+        <w:t xml:space="preserve">. Функція </w:t>
+      </w:r>
+      <w:r>
+        <w:rPr>
+          <w:b/>
+          <w:bCs/>
+        </w:rPr>
+        <w:t>sorted</w:t>
+      </w:r>
+      <w:r>
+        <w:rPr>
+          <w:lang w:val="uk-UA"/>
+        </w:rPr>
+        <w:t xml:space="preserve"> має використовувати </w:t>
+      </w:r>
+      <w:r>
+        <w:rPr>
+          <w:b/>
+          <w:bCs/>
+        </w:rPr>
+        <w:t>lambda</w:t>
+      </w:r>
+      <w:r>
+        <w:rPr>
+          <w:lang w:val="uk-UA"/>
+        </w:rPr>
+        <w:t xml:space="preserve"> функцію для визначення ключа сортування.</w:t>
+      </w:r>
+    </w:p>
+    <w:p>
+      <w:pPr>
+        <w:numPr>
+          <w:ilvl w:val="0"/>
+          <w:numId w:val="7"/>
+        </w:numPr>
+        <w:rPr>
+          <w:lang w:val="uk-UA"/>
+        </w:rPr>
+      </w:pPr>
+      <w:r>
+        <w:rPr>
+          <w:lang w:val="uk-UA"/>
+        </w:rPr>
+        <w:t xml:space="preserve">Використовуючи принципи ООП переписати програму Калькулятор. Завдання має бути виконано використовуючи модульний підхід. </w:t>
       </w:r>
     </w:p>
     <w:p>
@@ -1673,6 +1954,95 @@
     </w:lvl>
   </w:abstractNum>
   <w:abstractNum w:abstractNumId="2" w15:restartNumberingAfterBreak="0">
+    <w:nsid w:val="315B3530"/>
+    <w:multiLevelType w:val="hybridMultilevel"/>
+    <w:tmpl w:val="CA6C2C0C"/>
+    <w:lvl w:ilvl="0" w:tplc="FFFFFFFF">
+      <w:start w:val="1"/>
+      <w:numFmt w:val="decimal"/>
+      <w:lvlText w:val="%1)"/>
+      <w:lvlJc w:val="left"/>
+      <w:pPr>
+        <w:ind w:left="720" w:hanging="360"/>
+      </w:pPr>
+      <w:rPr>
+        <w:rFonts w:hint="default"/>
+      </w:rPr>
+    </w:lvl>
+    <w:lvl w:ilvl="1" w:tplc="FFFFFFFF" w:tentative="1">
+      <w:start w:val="1"/>
+      <w:numFmt w:val="lowerLetter"/>
+      <w:lvlText w:val="%2."/>
+      <w:lvlJc w:val="left"/>
+      <w:pPr>
+        <w:ind w:left="1440" w:hanging="360"/>
+      </w:pPr>
+    </w:lvl>
+    <w:lvl w:ilvl="2" w:tplc="FFFFFFFF" w:tentative="1">
+      <w:start w:val="1"/>
+      <w:numFmt w:val="lowerRoman"/>
+      <w:lvlText w:val="%3."/>
+      <w:lvlJc w:val="right"/>
+      <w:pPr>
+        <w:ind w:left="2160" w:hanging="180"/>
+      </w:pPr>
+    </w:lvl>
+    <w:lvl w:ilvl="3" w:tplc="FFFFFFFF" w:tentative="1">
+      <w:start w:val="1"/>
+      <w:numFmt w:val="decimal"/>
+      <w:lvlText w:val="%4."/>
+      <w:lvlJc w:val="left"/>
+      <w:pPr>
+        <w:ind w:left="2880" w:hanging="360"/>
+      </w:pPr>
+    </w:lvl>
+    <w:lvl w:ilvl="4" w:tplc="FFFFFFFF" w:tentative="1">
+      <w:start w:val="1"/>
+      <w:numFmt w:val="lowerLetter"/>
+      <w:lvlText w:val="%5."/>
+      <w:lvlJc w:val="left"/>
+      <w:pPr>
+        <w:ind w:left="3600" w:hanging="360"/>
+      </w:pPr>
+    </w:lvl>
+    <w:lvl w:ilvl="5" w:tplc="FFFFFFFF" w:tentative="1">
+      <w:start w:val="1"/>
+      <w:numFmt w:val="lowerRoman"/>
+      <w:lvlText w:val="%6."/>
+      <w:lvlJc w:val="right"/>
+      <w:pPr>
+        <w:ind w:left="4320" w:hanging="180"/>
+      </w:pPr>
+    </w:lvl>
+    <w:lvl w:ilvl="6" w:tplc="FFFFFFFF" w:tentative="1">
+      <w:start w:val="1"/>
+      <w:numFmt w:val="decimal"/>
+      <w:lvlText w:val="%7."/>
+      <w:lvlJc w:val="left"/>
+      <w:pPr>
+        <w:ind w:left="5040" w:hanging="360"/>
+      </w:pPr>
+    </w:lvl>
+    <w:lvl w:ilvl="7" w:tplc="FFFFFFFF" w:tentative="1">
+      <w:start w:val="1"/>
+      <w:numFmt w:val="lowerLetter"/>
+      <w:lvlText w:val="%8."/>
+      <w:lvlJc w:val="left"/>
+      <w:pPr>
+        <w:ind w:left="5760" w:hanging="360"/>
+      </w:pPr>
+    </w:lvl>
+    <w:lvl w:ilvl="8" w:tplc="FFFFFFFF" w:tentative="1">
+      <w:start w:val="1"/>
+      <w:numFmt w:val="lowerRoman"/>
+      <w:lvlText w:val="%9."/>
+      <w:lvlJc w:val="right"/>
+      <w:pPr>
+        <w:ind w:left="6480" w:hanging="180"/>
+      </w:pPr>
+    </w:lvl>
+  </w:abstractNum>
+  <w:abstractNum w:abstractNumId="3" w15:restartNumberingAfterBreak="0">
     <w:nsid w:val="58004FBC"/>
     <w:multiLevelType w:val="hybridMultilevel"/>
     <w:tmpl w:val="E6D05908"/>
@@ -1761,7 +2131,7 @@
       </w:pPr>
     </w:lvl>
   </w:abstractNum>
-  <w:abstractNum w:abstractNumId="3" w15:restartNumberingAfterBreak="0">
+  <w:abstractNum w:abstractNumId="4" w15:restartNumberingAfterBreak="0">
     <w:nsid w:val="61597136"/>
     <w:multiLevelType w:val="hybridMultilevel"/>
     <w:tmpl w:val="CBC02F5A"/>
@@ -1850,7 +2220,7 @@
       </w:pPr>
     </w:lvl>
   </w:abstractNum>
-  <w:abstractNum w:abstractNumId="4" w15:restartNumberingAfterBreak="0">
+  <w:abstractNum w:abstractNumId="5" w15:restartNumberingAfterBreak="0">
     <w:nsid w:val="6CE54FE5"/>
     <w:multiLevelType w:val="hybridMultilevel"/>
     <w:tmpl w:val="E6D05908"/>
@@ -1939,7 +2309,7 @@
       </w:pPr>
     </w:lvl>
   </w:abstractNum>
-  <w:abstractNum w:abstractNumId="5" w15:restartNumberingAfterBreak="0">
+  <w:abstractNum w:abstractNumId="6" w15:restartNumberingAfterBreak="0">
     <w:nsid w:val="6DD2702F"/>
     <w:multiLevelType w:val="hybridMultilevel"/>
     <w:tmpl w:val="E6D05908"/>
@@ -2029,22 +2399,25 @@
     </w:lvl>
   </w:abstractNum>
   <w:num w:numId="1" w16cid:durableId="335575007">
+    <w:abstractNumId w:val="5"/>
+  </w:num>
+  <w:num w:numId="2" w16cid:durableId="687294384">
     <w:abstractNumId w:val="4"/>
   </w:num>
-  <w:num w:numId="2" w16cid:durableId="687294384">
+  <w:num w:numId="3" w16cid:durableId="573777740">
     <w:abstractNumId w:val="3"/>
   </w:num>
-  <w:num w:numId="3" w16cid:durableId="573777740">
-    <w:abstractNumId w:val="2"/>
-  </w:num>
   <w:num w:numId="4" w16cid:durableId="190341699">
-    <w:abstractNumId w:val="5"/>
+    <w:abstractNumId w:val="6"/>
   </w:num>
   <w:num w:numId="5" w16cid:durableId="607665777">
     <w:abstractNumId w:val="0"/>
   </w:num>
   <w:num w:numId="6" w16cid:durableId="1977905178">
     <w:abstractNumId w:val="1"/>
+  </w:num>
+  <w:num w:numId="7" w16cid:durableId="533688659">
+    <w:abstractNumId w:val="2"/>
   </w:num>
 </w:numbering>
 </file>
@@ -2460,7 +2833,6 @@
   <w:style w:type="character" w:default="1" w:styleId="DefaultParagraphFont">
     <w:name w:val="Default Paragraph Font"/>
     <w:uiPriority w:val="1"/>
-    <w:semiHidden/>
     <w:unhideWhenUsed/>
   </w:style>
   <w:style w:type="table" w:default="1" w:styleId="TableNormal">
@@ -2504,6 +2876,18 @@
     <w:rPr>
       <w:color w:val="0563C1" w:themeColor="hyperlink"/>
       <w:u w:val="single"/>
+    </w:rPr>
+  </w:style>
+  <w:style w:type="character" w:styleId="UnresolvedMention">
+    <w:name w:val="Unresolved Mention"/>
+    <w:basedOn w:val="DefaultParagraphFont"/>
+    <w:uiPriority w:val="99"/>
+    <w:semiHidden/>
+    <w:unhideWhenUsed/>
+    <w:rsid w:val="0091400C"/>
+    <w:rPr>
+      <w:color w:val="605E5C"/>
+      <w:shd w:val="clear" w:color="auto" w:fill="E1DFDD"/>
     </w:rPr>
   </w:style>
 </w:styles>

</xml_diff>